<commit_message>
Dokumentation.docx eingefügt, erste Version der PA die an Martin und Felix geschickt wurde
</commit_message>
<xml_diff>
--- a/Aktionen.docx
+++ b/Aktionen.docx
@@ -64,7 +64,7 @@
         </w:numPr>
       </w:pPr>
       <w:r>
-        <w:t>N Felder zurück</w:t>
+        <w:t>N Drinks oder n Felder zurück</w:t>
       </w:r>
     </w:p>
     <w:p>
@@ -210,6 +210,20 @@
       <w:proofErr w:type="spellStart"/>
       <w:r>
         <w:t>Würfeln+trinken</w:t>
+      </w:r>
+      <w:proofErr w:type="spellEnd"/>
+    </w:p>
+    <w:p>
+      <w:pPr>
+        <w:pStyle w:val="Listenabsatz"/>
+        <w:numPr>
+          <w:ilvl w:val="0"/>
+          <w:numId w:val="1"/>
+        </w:numPr>
+      </w:pPr>
+      <w:proofErr w:type="spellStart"/>
+      <w:r>
+        <w:t>Armdrückduel</w:t>
       </w:r>
       <w:bookmarkStart w:id="0" w:name="_GoBack"/>
       <w:bookmarkEnd w:id="0"/>

</xml_diff>